<commit_message>
Botões Alterados na tela Eleitor. Alterar, Salvar e Excluir
</commit_message>
<xml_diff>
--- a/Documentação/Modelo Visão - Sistema de Votação.docx
+++ b/Documentação/Modelo Visão - Sistema de Votação.docx
@@ -8037,17 +8037,7 @@
           <w:bCs/>
           <w:color w:val="000000"/>
         </w:rPr>
-        <w:t xml:space="preserve">colhido </w:t>
-      </w:r>
-      <w:bookmarkStart w:id="91" w:name="_GoBack"/>
-      <w:bookmarkEnd w:id="91"/>
-      <w:r>
-        <w:rPr>
-          <w:rFonts w:cs="Times New Roman"/>
-          <w:bCs/>
-          <w:color w:val="000000"/>
-        </w:rPr>
-        <w:t>não é aceito e retorna à</w:t>
+        <w:t>colhido não é aceito e retorna à</w:t>
       </w:r>
       <w:r>
         <w:rPr>
@@ -8716,11 +8706,11 @@
         <w:ind w:left="720" w:hanging="720"/>
         <w:jc w:val="both"/>
       </w:pPr>
-      <w:bookmarkStart w:id="92" w:name="_Toc399228546"/>
+      <w:bookmarkStart w:id="91" w:name="_Toc399228546"/>
       <w:r>
         <w:t>Fluxo de Exceção: RN02 não atendida</w:t>
       </w:r>
-      <w:bookmarkEnd w:id="92"/>
+      <w:bookmarkEnd w:id="91"/>
     </w:p>
     <w:p>
       <w:pPr>
@@ -8912,7 +8902,7 @@
           <w:rFonts w:ascii="Times New Roman" w:hAnsi="Times New Roman"/>
         </w:rPr>
       </w:pPr>
-      <w:bookmarkStart w:id="93" w:name="_Toc399228548"/>
+      <w:bookmarkStart w:id="92" w:name="_Toc399228548"/>
       <w:r>
         <w:rPr>
           <w:rStyle w:val="TtuloChar"/>
@@ -8950,7 +8940,7 @@
         </w:rPr>
         <w:t>)</w:t>
       </w:r>
-      <w:bookmarkEnd w:id="93"/>
+      <w:bookmarkEnd w:id="92"/>
     </w:p>
     <w:p>
       <w:pPr>
@@ -9124,13 +9114,13 @@
         <w:ind w:left="720" w:hanging="720"/>
         <w:jc w:val="both"/>
       </w:pPr>
-      <w:bookmarkStart w:id="94" w:name="_Toc399074505"/>
-      <w:bookmarkStart w:id="95" w:name="_Toc399228549"/>
+      <w:bookmarkStart w:id="93" w:name="_Toc399074505"/>
+      <w:bookmarkStart w:id="94" w:name="_Toc399228549"/>
       <w:r>
         <w:t>Fluxo Principal</w:t>
       </w:r>
+      <w:bookmarkEnd w:id="93"/>
       <w:bookmarkEnd w:id="94"/>
-      <w:bookmarkEnd w:id="95"/>
     </w:p>
     <w:p>
       <w:pPr>
@@ -9258,7 +9248,7 @@
         <w:ind w:left="720" w:hanging="720"/>
         <w:jc w:val="both"/>
       </w:pPr>
-      <w:bookmarkStart w:id="96" w:name="_Toc399228552"/>
+      <w:bookmarkStart w:id="95" w:name="_Toc399228552"/>
       <w:r>
         <w:t xml:space="preserve">Fluxo de Exceção: </w:t>
       </w:r>
@@ -9270,7 +9260,7 @@
       <w:r>
         <w:t xml:space="preserve"> não existe</w:t>
       </w:r>
-      <w:bookmarkEnd w:id="96"/>
+      <w:bookmarkEnd w:id="95"/>
     </w:p>
     <w:p>
       <w:pPr>
@@ -9318,11 +9308,11 @@
         <w:ind w:left="720" w:hanging="720"/>
         <w:jc w:val="both"/>
       </w:pPr>
-      <w:bookmarkStart w:id="97" w:name="_Toc399228553"/>
+      <w:bookmarkStart w:id="96" w:name="_Toc399228553"/>
       <w:r>
         <w:t>Fluxo de Exceção: senha incorreta</w:t>
       </w:r>
-      <w:bookmarkEnd w:id="97"/>
+      <w:bookmarkEnd w:id="96"/>
     </w:p>
     <w:p>
       <w:pPr>
@@ -9404,7 +9394,7 @@
           <w:highlight w:val="yellow"/>
         </w:rPr>
       </w:pPr>
-      <w:bookmarkStart w:id="98" w:name="_Toc399074509"/>
+      <w:bookmarkStart w:id="97" w:name="_Toc399074509"/>
     </w:p>
     <w:p>
       <w:pPr>
@@ -9426,7 +9416,7 @@
           <w:szCs w:val="24"/>
         </w:rPr>
       </w:pPr>
-      <w:bookmarkStart w:id="99" w:name="_Toc399228556"/>
+      <w:bookmarkStart w:id="98" w:name="_Toc399228556"/>
       <w:r>
         <w:rPr>
           <w:rFonts w:ascii="Times New Roman" w:hAnsi="Times New Roman"/>
@@ -9464,8 +9454,8 @@
         </w:rPr>
         <w:t>)</w:t>
       </w:r>
+      <w:bookmarkEnd w:id="97"/>
       <w:bookmarkEnd w:id="98"/>
-      <w:bookmarkEnd w:id="99"/>
     </w:p>
     <w:p>
       <w:pPr>
@@ -9638,13 +9628,13 @@
         <w:ind w:left="720" w:hanging="720"/>
         <w:jc w:val="both"/>
       </w:pPr>
-      <w:bookmarkStart w:id="100" w:name="_Toc399074510"/>
-      <w:bookmarkStart w:id="101" w:name="_Toc399228557"/>
+      <w:bookmarkStart w:id="99" w:name="_Toc399074510"/>
+      <w:bookmarkStart w:id="100" w:name="_Toc399228557"/>
       <w:r>
         <w:t>Fluxo Principal</w:t>
       </w:r>
+      <w:bookmarkEnd w:id="99"/>
       <w:bookmarkEnd w:id="100"/>
-      <w:bookmarkEnd w:id="101"/>
     </w:p>
     <w:p>
       <w:pPr>
@@ -9854,14 +9844,14 @@
         <w:ind w:left="720" w:hanging="720"/>
         <w:jc w:val="both"/>
       </w:pPr>
-      <w:bookmarkStart w:id="102" w:name="_Toc399074512"/>
-      <w:bookmarkStart w:id="103" w:name="_Toc399228559"/>
+      <w:bookmarkStart w:id="101" w:name="_Toc399074512"/>
+      <w:bookmarkStart w:id="102" w:name="_Toc399228559"/>
       <w:r>
         <w:lastRenderedPageBreak/>
         <w:t>Fluxo de Exceção: RN03 não atendida</w:t>
       </w:r>
+      <w:bookmarkEnd w:id="101"/>
       <w:bookmarkEnd w:id="102"/>
-      <w:bookmarkEnd w:id="103"/>
     </w:p>
     <w:p>
       <w:pPr>
@@ -11901,7 +11891,7 @@
           <w:highlight w:val="yellow"/>
         </w:rPr>
       </w:pPr>
-      <w:bookmarkStart w:id="104" w:name="_Toc399074514"/>
+      <w:bookmarkStart w:id="103" w:name="_Toc399074514"/>
     </w:p>
     <w:p>
       <w:pPr>
@@ -11922,7 +11912,7 @@
           <w:szCs w:val="24"/>
         </w:rPr>
       </w:pPr>
-      <w:bookmarkStart w:id="105" w:name="_Toc399228561"/>
+      <w:bookmarkStart w:id="104" w:name="_Toc399228561"/>
       <w:r>
         <w:rPr>
           <w:rFonts w:ascii="Times New Roman" w:hAnsi="Times New Roman"/>
@@ -11952,8 +11942,8 @@
         </w:rPr>
         <w:t>)</w:t>
       </w:r>
+      <w:bookmarkEnd w:id="103"/>
       <w:bookmarkEnd w:id="104"/>
-      <w:bookmarkEnd w:id="105"/>
     </w:p>
     <w:p>
       <w:pPr>
@@ -12192,13 +12182,13 @@
         <w:ind w:left="720" w:hanging="720"/>
         <w:jc w:val="both"/>
       </w:pPr>
-      <w:bookmarkStart w:id="106" w:name="_Toc399074515"/>
-      <w:bookmarkStart w:id="107" w:name="_Toc399228562"/>
+      <w:bookmarkStart w:id="105" w:name="_Toc399074515"/>
+      <w:bookmarkStart w:id="106" w:name="_Toc399228562"/>
       <w:r>
         <w:t>Fluxo Principal</w:t>
       </w:r>
+      <w:bookmarkEnd w:id="105"/>
       <w:bookmarkEnd w:id="106"/>
-      <w:bookmarkEnd w:id="107"/>
     </w:p>
     <w:p>
       <w:pPr>
@@ -12219,7 +12209,7 @@
           <w:szCs w:val="24"/>
         </w:rPr>
       </w:pPr>
-      <w:bookmarkStart w:id="108" w:name="_Toc399074516"/>
+      <w:bookmarkStart w:id="107" w:name="_Toc399074516"/>
       <w:r>
         <w:rPr>
           <w:rFonts w:ascii="Times New Roman" w:hAnsi="Times New Roman"/>
@@ -12518,7 +12508,7 @@
         <w:ind w:left="720" w:hanging="720"/>
         <w:jc w:val="both"/>
       </w:pPr>
-      <w:bookmarkStart w:id="109" w:name="_Toc399228563"/>
+      <w:bookmarkStart w:id="108" w:name="_Toc399228563"/>
       <w:r>
         <w:t>F</w:t>
       </w:r>
@@ -12537,8 +12527,8 @@
       <w:r>
         <w:t xml:space="preserve"> por turma</w:t>
       </w:r>
+      <w:bookmarkEnd w:id="107"/>
       <w:bookmarkEnd w:id="108"/>
-      <w:bookmarkEnd w:id="109"/>
     </w:p>
     <w:p>
       <w:pPr>
@@ -12608,8 +12598,8 @@
           <w:szCs w:val="24"/>
         </w:rPr>
       </w:pPr>
-      <w:bookmarkStart w:id="110" w:name="_Toc399074517"/>
-      <w:bookmarkStart w:id="111" w:name="_Toc399228564"/>
+      <w:bookmarkStart w:id="109" w:name="_Toc399074517"/>
+      <w:bookmarkStart w:id="110" w:name="_Toc399228564"/>
       <w:proofErr w:type="gramStart"/>
       <w:r>
         <w:rPr>
@@ -13050,7 +13040,27 @@
           <w:sz w:val="24"/>
           <w:szCs w:val="24"/>
         </w:rPr>
-        <w:t>carrega os dados dos eleitores em um grid e disponibiliza filtros e a possibilidade de busca pe</w:t>
+        <w:t xml:space="preserve">carrega os </w:t>
+      </w:r>
+      <w:r>
+        <w:rPr>
+          <w:rFonts w:ascii="Times New Roman" w:hAnsi="Times New Roman"/>
+          <w:color w:val="000000"/>
+          <w:sz w:val="24"/>
+          <w:szCs w:val="24"/>
+        </w:rPr>
+        <w:t>dados dos eleitores em um grid,</w:t>
+      </w:r>
+      <w:bookmarkStart w:id="111" w:name="_GoBack"/>
+      <w:bookmarkEnd w:id="111"/>
+      <w:r>
+        <w:rPr>
+          <w:rFonts w:ascii="Times New Roman" w:hAnsi="Times New Roman"/>
+          <w:color w:val="000000"/>
+          <w:sz w:val="24"/>
+          <w:szCs w:val="24"/>
+        </w:rPr>
+        <w:t xml:space="preserve"> disponibiliza filtros e a possibilidade de busca pe</w:t>
       </w:r>
       <w:r>
         <w:rPr>
@@ -17783,8 +17793,8 @@
         </w:rPr>
         <w:t xml:space="preserve"> a RN04 seja atendida, o sistema exclui o cadastro, recarrega o grid, exibe uma mensagem de confirmação e o caso de uso se encerra.</w:t>
       </w:r>
+      <w:bookmarkEnd w:id="109"/>
       <w:bookmarkEnd w:id="110"/>
-      <w:bookmarkEnd w:id="111"/>
     </w:p>
     <w:sectPr>
       <w:pgSz w:w="11906" w:h="16838"/>
@@ -22111,7 +22121,7 @@
 </file>
 
 <file path=customXml/itemProps1.xml><?xml version="1.0" encoding="utf-8"?>
-<ds:datastoreItem xmlns:ds="http://schemas.openxmlformats.org/officeDocument/2006/customXml" ds:itemID="{D8F470BD-ABEA-4B2C-8BDE-AAA47A454A9A}">
+<ds:datastoreItem xmlns:ds="http://schemas.openxmlformats.org/officeDocument/2006/customXml" ds:itemID="{40648F75-2D4D-49EA-9B60-18DC966E5E59}">
   <ds:schemaRefs>
     <ds:schemaRef ds:uri="http://schemas.openxmlformats.org/officeDocument/2006/bibliography"/>
   </ds:schemaRefs>

</xml_diff>